<commit_message>
finalized Gobang 2077 with presentation ppt done
</commit_message>
<xml_diff>
--- a/presentation script.docx
+++ b/presentation script.docx
@@ -263,7 +263,7 @@
     <w:p>
       <w:pPr>
         <w:rPr>
-          <w:rFonts w:eastAsiaTheme="minorHAnsi" w:cs="ArialMT" w:hint="eastAsia"/>
+          <w:rFonts w:eastAsiaTheme="minorHAnsi" w:cs="ArialMT"/>
           <w:kern w:val="0"/>
           <w:sz w:val="24"/>
           <w:szCs w:val="24"/>
@@ -336,11 +336,84 @@
     <w:p>
       <w:pPr>
         <w:rPr>
-          <w:rFonts w:eastAsiaTheme="minorHAnsi"/>
-          <w:sz w:val="24"/>
-          <w:szCs w:val="24"/>
-        </w:rPr>
-      </w:pPr>
+          <w:rFonts w:eastAsiaTheme="minorHAnsi" w:hint="eastAsia"/>
+          <w:sz w:val="24"/>
+          <w:szCs w:val="24"/>
+        </w:rPr>
+      </w:pPr>
+      <w:r>
+        <w:rPr>
+          <w:rFonts w:eastAsiaTheme="minorHAnsi"/>
+          <w:sz w:val="24"/>
+          <w:szCs w:val="24"/>
+        </w:rPr>
+        <w:t>We two are all game lovers, by any means, we would definitely choose the Online Gaming for our topic. The game suggested on the assignment sheet is tic-tac-toe, so we think we could at least elaborate on that idea and make a relevantly more complex game, that is, gobang.</w:t>
+      </w:r>
+      <w:r>
+        <w:rPr>
+          <w:rFonts w:eastAsiaTheme="minorHAnsi"/>
+          <w:sz w:val="24"/>
+          <w:szCs w:val="24"/>
+        </w:rPr>
+        <w:t xml:space="preserve"> Gobang is a t</w:t>
+      </w:r>
+      <w:r>
+        <w:rPr>
+          <w:rFonts w:eastAsiaTheme="minorHAnsi"/>
+          <w:sz w:val="24"/>
+          <w:szCs w:val="24"/>
+        </w:rPr>
+        <w:t>raditional game in china, and is played by a wide range of age groups. We at NYU Shanghai also has a gobang board on the second floor, and we friends would still go there and play the gobang for relaxation. Such a game with a bit of competitivity and a bit of casualness is the best for some fun and leisure time</w:t>
+      </w:r>
+      <w:r>
+        <w:rPr>
+          <w:rFonts w:eastAsiaTheme="minorHAnsi"/>
+          <w:sz w:val="24"/>
+          <w:szCs w:val="24"/>
+        </w:rPr>
+        <w:t xml:space="preserve"> between friends</w:t>
+      </w:r>
+      <w:r>
+        <w:rPr>
+          <w:rFonts w:eastAsiaTheme="minorHAnsi"/>
+          <w:sz w:val="24"/>
+          <w:szCs w:val="24"/>
+        </w:rPr>
+        <w:t>. For the chat system we built in ICS, we also think that there need to be some kind of fun elements that could share between users</w:t>
+      </w:r>
+      <w:r>
+        <w:rPr>
+          <w:rFonts w:eastAsiaTheme="minorHAnsi" w:hint="eastAsia"/>
+          <w:sz w:val="24"/>
+          <w:szCs w:val="24"/>
+        </w:rPr>
+        <w:t>,</w:t>
+      </w:r>
+      <w:r>
+        <w:rPr>
+          <w:rFonts w:eastAsiaTheme="minorHAnsi"/>
+          <w:sz w:val="24"/>
+          <w:szCs w:val="24"/>
+        </w:rPr>
+        <w:t xml:space="preserve"> for right now it is only a quite limited </w:t>
+      </w:r>
+      <w:r>
+        <w:rPr>
+          <w:rFonts w:eastAsiaTheme="minorHAnsi"/>
+          <w:sz w:val="24"/>
+          <w:szCs w:val="24"/>
+        </w:rPr>
+        <w:lastRenderedPageBreak/>
+        <w:t>and boring chat system. Given that, we think integrating a gobang game to the chat system would be the best.</w:t>
+      </w:r>
+      <w:r>
+        <w:rPr>
+          <w:rFonts w:eastAsiaTheme="minorHAnsi"/>
+          <w:sz w:val="24"/>
+          <w:szCs w:val="24"/>
+        </w:rPr>
+        <w:t xml:space="preserve"> And let’s see what our Gobang game is like.</w:t>
+      </w:r>
     </w:p>
     <w:p>
       <w:pPr>
@@ -420,41 +493,201 @@
     <w:p>
       <w:pPr>
         <w:rPr>
+          <w:rFonts w:eastAsiaTheme="minorHAnsi"/>
+          <w:sz w:val="24"/>
+          <w:szCs w:val="24"/>
+        </w:rPr>
+      </w:pPr>
+      <w:r>
+        <w:rPr>
+          <w:rFonts w:eastAsiaTheme="minorHAnsi"/>
+          <w:sz w:val="24"/>
+          <w:szCs w:val="24"/>
+        </w:rPr>
+        <w:t xml:space="preserve">It is a </w:t>
+      </w:r>
+      <w:r>
+        <w:rPr>
+          <w:rFonts w:eastAsiaTheme="minorHAnsi"/>
+          <w:sz w:val="24"/>
+          <w:szCs w:val="24"/>
+        </w:rPr>
+        <w:t>Gobang</w:t>
+      </w:r>
+      <w:r>
+        <w:rPr>
+          <w:rFonts w:eastAsiaTheme="minorHAnsi"/>
+          <w:sz w:val="24"/>
+          <w:szCs w:val="24"/>
+        </w:rPr>
+        <w:t xml:space="preserve"> game.</w:t>
+      </w:r>
+      <w:r>
+        <w:rPr>
+          <w:rFonts w:eastAsiaTheme="minorHAnsi"/>
+          <w:sz w:val="24"/>
+          <w:szCs w:val="24"/>
+        </w:rPr>
+        <w:t xml:space="preserve"> </w:t>
+      </w:r>
+      <w:r>
+        <w:rPr>
+          <w:rFonts w:eastAsiaTheme="minorHAnsi"/>
+          <w:sz w:val="24"/>
+          <w:szCs w:val="24"/>
+        </w:rPr>
+        <w:t>F</w:t>
+      </w:r>
+      <w:r>
+        <w:rPr>
+          <w:rFonts w:eastAsiaTheme="minorHAnsi"/>
+          <w:sz w:val="24"/>
+          <w:szCs w:val="24"/>
+        </w:rPr>
+        <w:t>irst, similar to chatting, user need to type g + peer</w:t>
+      </w:r>
+      <w:r>
+        <w:rPr>
+          <w:rFonts w:eastAsiaTheme="minorHAnsi"/>
+          <w:sz w:val="24"/>
+          <w:szCs w:val="24"/>
+        </w:rPr>
+        <w:t>_</w:t>
+      </w:r>
+      <w:r>
+        <w:rPr>
+          <w:rFonts w:eastAsiaTheme="minorHAnsi"/>
+          <w:sz w:val="24"/>
+          <w:szCs w:val="24"/>
+        </w:rPr>
+        <w:t>name to connect with peer, then the server would transmit messages to the peer, if the connection is successful, then the game window would open on both users</w:t>
+      </w:r>
+      <w:r>
+        <w:rPr>
+          <w:rFonts w:eastAsiaTheme="minorHAnsi"/>
+          <w:sz w:val="24"/>
+          <w:szCs w:val="24"/>
+        </w:rPr>
+        <w:t>’</w:t>
+      </w:r>
+      <w:r>
+        <w:rPr>
+          <w:rFonts w:eastAsiaTheme="minorHAnsi"/>
+          <w:sz w:val="24"/>
+          <w:szCs w:val="24"/>
+        </w:rPr>
+        <w:t xml:space="preserve"> w</w:t>
+      </w:r>
+      <w:r>
+        <w:rPr>
+          <w:rFonts w:eastAsiaTheme="minorHAnsi"/>
+          <w:sz w:val="24"/>
+          <w:szCs w:val="24"/>
+        </w:rPr>
+        <w:t>indow.</w:t>
+      </w:r>
+      <w:r>
+        <w:rPr>
+          <w:rFonts w:eastAsiaTheme="minorHAnsi"/>
+          <w:sz w:val="24"/>
+          <w:szCs w:val="24"/>
+        </w:rPr>
+        <w:t xml:space="preserve"> </w:t>
+      </w:r>
+      <w:r>
+        <w:rPr>
+          <w:rFonts w:eastAsiaTheme="minorHAnsi"/>
+          <w:sz w:val="24"/>
+          <w:szCs w:val="24"/>
+        </w:rPr>
+        <w:t xml:space="preserve">Also, if </w:t>
+      </w:r>
+      <w:r>
+        <w:rPr>
+          <w:rFonts w:eastAsiaTheme="minorHAnsi"/>
+          <w:sz w:val="24"/>
+          <w:szCs w:val="24"/>
+        </w:rPr>
+        <w:t xml:space="preserve">the </w:t>
+      </w:r>
+      <w:r>
+        <w:rPr>
+          <w:rFonts w:eastAsiaTheme="minorHAnsi"/>
+          <w:sz w:val="24"/>
+          <w:szCs w:val="24"/>
+        </w:rPr>
+        <w:t>peer</w:t>
+      </w:r>
+      <w:r>
+        <w:rPr>
+          <w:rFonts w:eastAsiaTheme="minorHAnsi"/>
+          <w:sz w:val="24"/>
+          <w:szCs w:val="24"/>
+        </w:rPr>
+        <w:t xml:space="preserve"> is already in game with other users, it would show that that user is unavailable. </w:t>
+      </w:r>
+      <w:r>
+        <w:rPr>
+          <w:rFonts w:eastAsiaTheme="minorHAnsi"/>
+          <w:sz w:val="24"/>
+          <w:szCs w:val="24"/>
+        </w:rPr>
+        <w:t>The server would inform which color the user is assigned, as well as whether he/she is on the offensive or on the defensive side.</w:t>
+      </w:r>
+      <w:r>
+        <w:rPr>
+          <w:rFonts w:eastAsiaTheme="minorHAnsi"/>
+          <w:sz w:val="24"/>
+          <w:szCs w:val="24"/>
+        </w:rPr>
+        <w:t xml:space="preserve"> Then it would be the game between two users, and the game operates just the same with the traditional gobang game</w:t>
+      </w:r>
+      <w:r>
+        <w:rPr>
+          <w:rFonts w:eastAsiaTheme="minorHAnsi"/>
+          <w:sz w:val="24"/>
+          <w:szCs w:val="24"/>
+        </w:rPr>
+        <w:t>.</w:t>
+      </w:r>
+      <w:r>
+        <w:rPr>
+          <w:rFonts w:eastAsiaTheme="minorHAnsi"/>
+          <w:sz w:val="24"/>
+          <w:szCs w:val="24"/>
+        </w:rPr>
+        <w:t xml:space="preserve"> </w:t>
+      </w:r>
+      <w:r>
+        <w:rPr>
+          <w:rFonts w:eastAsiaTheme="minorHAnsi"/>
+          <w:sz w:val="24"/>
+          <w:szCs w:val="24"/>
+        </w:rPr>
+        <w:t>O</w:t>
+      </w:r>
+      <w:r>
+        <w:rPr>
+          <w:rFonts w:eastAsiaTheme="minorHAnsi"/>
+          <w:sz w:val="24"/>
+          <w:szCs w:val="24"/>
+        </w:rPr>
+        <w:t>n detecting winning, the game would display the winning or losing signal on each users’ screen.</w:t>
+      </w:r>
+      <w:r>
+        <w:rPr>
+          <w:rFonts w:eastAsiaTheme="minorHAnsi"/>
+          <w:sz w:val="24"/>
+          <w:szCs w:val="24"/>
+        </w:rPr>
+        <w:t xml:space="preserve"> And a hint showing the user that pressing ‘Q’</w:t>
+      </w:r>
+      <w:r>
+        <w:rPr>
           <w:rFonts w:eastAsiaTheme="minorHAnsi" w:hint="eastAsia"/>
           <w:sz w:val="24"/>
           <w:szCs w:val="24"/>
         </w:rPr>
-      </w:pPr>
-      <w:r>
-        <w:rPr>
-          <w:rFonts w:eastAsiaTheme="minorHAnsi"/>
-          <w:sz w:val="24"/>
-          <w:szCs w:val="24"/>
-        </w:rPr>
-        <w:t xml:space="preserve">It is a </w:t>
-      </w:r>
-      <w:r>
-        <w:rPr>
-          <w:rFonts w:eastAsiaTheme="minorHAnsi"/>
-          <w:sz w:val="24"/>
-          <w:szCs w:val="24"/>
-        </w:rPr>
-        <w:t>Gobang</w:t>
-      </w:r>
-      <w:r>
-        <w:rPr>
-          <w:rFonts w:eastAsiaTheme="minorHAnsi"/>
-          <w:sz w:val="24"/>
-          <w:szCs w:val="24"/>
-        </w:rPr>
-        <w:t xml:space="preserve"> game.</w:t>
-      </w:r>
-      <w:r>
-        <w:rPr>
-          <w:rFonts w:eastAsiaTheme="minorHAnsi"/>
-          <w:sz w:val="24"/>
-          <w:szCs w:val="24"/>
-        </w:rPr>
         <w:t xml:space="preserve"> </w:t>
       </w:r>
       <w:r>
@@ -463,154 +696,23 @@
           <w:sz w:val="24"/>
           <w:szCs w:val="24"/>
         </w:rPr>
-        <w:t>F</w:t>
-      </w:r>
-      <w:r>
-        <w:rPr>
-          <w:rFonts w:eastAsiaTheme="minorHAnsi"/>
-          <w:sz w:val="24"/>
-          <w:szCs w:val="24"/>
-        </w:rPr>
-        <w:t xml:space="preserve">irst, similar to chatting, user need to type g + </w:t>
-      </w:r>
-      <w:proofErr w:type="spellStart"/>
-      <w:r>
-        <w:rPr>
-          <w:rFonts w:eastAsiaTheme="minorHAnsi"/>
-          <w:sz w:val="24"/>
-          <w:szCs w:val="24"/>
-        </w:rPr>
-        <w:t>peer</w:t>
-      </w:r>
-      <w:r>
-        <w:rPr>
-          <w:rFonts w:eastAsiaTheme="minorHAnsi"/>
-          <w:sz w:val="24"/>
-          <w:szCs w:val="24"/>
-        </w:rPr>
-        <w:t>_</w:t>
-      </w:r>
-      <w:r>
-        <w:rPr>
-          <w:rFonts w:eastAsiaTheme="minorHAnsi"/>
-          <w:sz w:val="24"/>
-          <w:szCs w:val="24"/>
-        </w:rPr>
-        <w:t>name</w:t>
-      </w:r>
-      <w:proofErr w:type="spellEnd"/>
-      <w:r>
-        <w:rPr>
-          <w:rFonts w:eastAsiaTheme="minorHAnsi"/>
-          <w:sz w:val="24"/>
-          <w:szCs w:val="24"/>
-        </w:rPr>
-        <w:t xml:space="preserve"> to connect with peer, then the server would transmit messages to the peer, if the connection is successful, then the game window would open on both users</w:t>
-      </w:r>
-      <w:r>
-        <w:rPr>
-          <w:rFonts w:eastAsiaTheme="minorHAnsi"/>
-          <w:sz w:val="24"/>
-          <w:szCs w:val="24"/>
-        </w:rPr>
-        <w:t>’</w:t>
-      </w:r>
-      <w:r>
-        <w:rPr>
-          <w:rFonts w:eastAsiaTheme="minorHAnsi"/>
-          <w:sz w:val="24"/>
-          <w:szCs w:val="24"/>
-        </w:rPr>
-        <w:t xml:space="preserve"> w</w:t>
-      </w:r>
-      <w:r>
-        <w:rPr>
-          <w:rFonts w:eastAsiaTheme="minorHAnsi"/>
-          <w:sz w:val="24"/>
-          <w:szCs w:val="24"/>
-        </w:rPr>
-        <w:t>indow.</w:t>
-      </w:r>
-      <w:r>
-        <w:rPr>
-          <w:rFonts w:eastAsiaTheme="minorHAnsi"/>
-          <w:sz w:val="24"/>
-          <w:szCs w:val="24"/>
-        </w:rPr>
-        <w:t xml:space="preserve"> The server would inform which color the user is assigned, as well as whether he/she is on the offensive or on the defensive side.</w:t>
-      </w:r>
-      <w:r>
-        <w:rPr>
-          <w:rFonts w:eastAsiaTheme="minorHAnsi"/>
-          <w:sz w:val="24"/>
-          <w:szCs w:val="24"/>
-        </w:rPr>
-        <w:t xml:space="preserve"> Then it would be the game between two users, and the game operates just the same with the traditional gobang game</w:t>
-      </w:r>
-      <w:r>
-        <w:rPr>
-          <w:rFonts w:eastAsiaTheme="minorHAnsi"/>
-          <w:sz w:val="24"/>
-          <w:szCs w:val="24"/>
-        </w:rPr>
-        <w:t>.</w:t>
-      </w:r>
-      <w:r>
-        <w:rPr>
-          <w:rFonts w:eastAsiaTheme="minorHAnsi"/>
-          <w:sz w:val="24"/>
-          <w:szCs w:val="24"/>
-        </w:rPr>
-        <w:t xml:space="preserve"> </w:t>
-      </w:r>
-      <w:r>
-        <w:rPr>
-          <w:rFonts w:eastAsiaTheme="minorHAnsi"/>
-          <w:sz w:val="24"/>
-          <w:szCs w:val="24"/>
-        </w:rPr>
-        <w:t>O</w:t>
-      </w:r>
-      <w:r>
-        <w:rPr>
-          <w:rFonts w:eastAsiaTheme="minorHAnsi"/>
-          <w:sz w:val="24"/>
-          <w:szCs w:val="24"/>
-        </w:rPr>
-        <w:t>n detecting winning, the game would display the winning or losing signal on each users’ screen.</w:t>
-      </w:r>
-      <w:r>
-        <w:rPr>
-          <w:rFonts w:eastAsiaTheme="minorHAnsi"/>
-          <w:sz w:val="24"/>
-          <w:szCs w:val="24"/>
-        </w:rPr>
-        <w:t xml:space="preserve"> And a hint showing the user that </w:t>
-      </w:r>
-      <w:r>
-        <w:rPr>
-          <w:rFonts w:eastAsiaTheme="minorHAnsi"/>
-          <w:sz w:val="24"/>
-          <w:szCs w:val="24"/>
-        </w:rPr>
-        <w:lastRenderedPageBreak/>
-        <w:t>pressing ‘Q’</w:t>
-      </w:r>
-      <w:r>
-        <w:rPr>
-          <w:rFonts w:eastAsiaTheme="minorHAnsi" w:hint="eastAsia"/>
-          <w:sz w:val="24"/>
-          <w:szCs w:val="24"/>
-        </w:rPr>
-        <w:t xml:space="preserve"> </w:t>
-      </w:r>
-      <w:r>
-        <w:rPr>
-          <w:rFonts w:eastAsiaTheme="minorHAnsi"/>
-          <w:sz w:val="24"/>
-          <w:szCs w:val="24"/>
-        </w:rPr>
         <w:t>would quit the game.</w:t>
+      </w:r>
+      <w:r>
+        <w:rPr>
+          <w:rFonts w:eastAsiaTheme="minorHAnsi"/>
+          <w:sz w:val="24"/>
+          <w:szCs w:val="24"/>
+        </w:rPr>
+        <w:t xml:space="preserve"> On pressing ‘Q’, both of the user would quit and return to the main chat room</w:t>
+      </w:r>
+      <w:r>
+        <w:rPr>
+          <w:rFonts w:eastAsiaTheme="minorHAnsi"/>
+          <w:sz w:val="24"/>
+          <w:szCs w:val="24"/>
+        </w:rPr>
+        <w:t>, then they could do whatever they want.</w:t>
       </w:r>
     </w:p>
     <w:p>
@@ -694,115 +796,15 @@
           <w:sz w:val="24"/>
           <w:szCs w:val="24"/>
         </w:rPr>
-        <w:t xml:space="preserve">main game loop: </w:t>
-      </w:r>
-      <w:proofErr w:type="spellStart"/>
-      <w:r>
-        <w:rPr>
-          <w:rFonts w:eastAsiaTheme="minorHAnsi"/>
-          <w:sz w:val="24"/>
-          <w:szCs w:val="24"/>
-        </w:rPr>
-        <w:t>on_execute</w:t>
-      </w:r>
-      <w:proofErr w:type="spellEnd"/>
-      <w:r>
-        <w:rPr>
-          <w:rFonts w:eastAsiaTheme="minorHAnsi"/>
-          <w:sz w:val="24"/>
-          <w:szCs w:val="24"/>
-        </w:rPr>
-        <w:t xml:space="preserve">(), then it is </w:t>
-      </w:r>
-      <w:proofErr w:type="spellStart"/>
-      <w:r>
-        <w:rPr>
-          <w:rFonts w:eastAsiaTheme="minorHAnsi"/>
-          <w:sz w:val="24"/>
-          <w:szCs w:val="24"/>
-        </w:rPr>
-        <w:t>on_init</w:t>
-      </w:r>
-      <w:proofErr w:type="spellEnd"/>
-      <w:r>
-        <w:rPr>
-          <w:rFonts w:eastAsiaTheme="minorHAnsi"/>
-          <w:sz w:val="24"/>
-          <w:szCs w:val="24"/>
-        </w:rPr>
-        <w:t xml:space="preserve">() for initializing the game; then we separate the game loop running() into three parts: </w:t>
-      </w:r>
-      <w:proofErr w:type="spellStart"/>
-      <w:r>
-        <w:rPr>
-          <w:rFonts w:eastAsiaTheme="minorHAnsi"/>
-          <w:sz w:val="24"/>
-          <w:szCs w:val="24"/>
-        </w:rPr>
-        <w:t>on_loop</w:t>
-      </w:r>
-      <w:proofErr w:type="spellEnd"/>
-      <w:r>
-        <w:rPr>
-          <w:rFonts w:eastAsiaTheme="minorHAnsi"/>
-          <w:sz w:val="24"/>
-          <w:szCs w:val="24"/>
-        </w:rPr>
-        <w:t xml:space="preserve">() for game logic, </w:t>
-      </w:r>
-      <w:proofErr w:type="spellStart"/>
-      <w:r>
-        <w:rPr>
-          <w:rFonts w:eastAsiaTheme="minorHAnsi"/>
-          <w:sz w:val="24"/>
-          <w:szCs w:val="24"/>
-        </w:rPr>
-        <w:t>on_render</w:t>
-      </w:r>
-      <w:proofErr w:type="spellEnd"/>
-      <w:r>
-        <w:rPr>
-          <w:rFonts w:eastAsiaTheme="minorHAnsi"/>
-          <w:sz w:val="24"/>
-          <w:szCs w:val="24"/>
-        </w:rPr>
-        <w:t xml:space="preserve">() for updating visual elements, </w:t>
-      </w:r>
-      <w:proofErr w:type="spellStart"/>
-      <w:r>
-        <w:rPr>
-          <w:rFonts w:eastAsiaTheme="minorHAnsi"/>
-          <w:sz w:val="24"/>
-          <w:szCs w:val="24"/>
-        </w:rPr>
-        <w:t>on_event</w:t>
-      </w:r>
-      <w:proofErr w:type="spellEnd"/>
-      <w:r>
-        <w:rPr>
-          <w:rFonts w:eastAsiaTheme="minorHAnsi"/>
-          <w:sz w:val="24"/>
-          <w:szCs w:val="24"/>
-        </w:rPr>
-        <w:t xml:space="preserve">() for detecting user interaction; finally it’s the </w:t>
-      </w:r>
-      <w:proofErr w:type="spellStart"/>
-      <w:r>
-        <w:rPr>
-          <w:rFonts w:eastAsiaTheme="minorHAnsi"/>
-          <w:sz w:val="24"/>
-          <w:szCs w:val="24"/>
-        </w:rPr>
-        <w:t>on_cleanup</w:t>
-      </w:r>
-      <w:proofErr w:type="spellEnd"/>
-      <w:r>
-        <w:rPr>
-          <w:rFonts w:eastAsiaTheme="minorHAnsi"/>
-          <w:sz w:val="24"/>
-          <w:szCs w:val="24"/>
-        </w:rPr>
-        <w:t>() for ending the game.</w:t>
+        <w:t xml:space="preserve">main game loop: on_execute(), then it is </w:t>
+      </w:r>
+      <w:r>
+        <w:rPr>
+          <w:rFonts w:eastAsiaTheme="minorHAnsi"/>
+          <w:sz w:val="24"/>
+          <w:szCs w:val="24"/>
+        </w:rPr>
+        <w:t>on_init() for initializing the game; then we separate the game loop running() into three parts: on_loop() for game logic, on_render() for updating visual elements, on_event() for detecting user interaction; finally it’s the on_cleanup() for ending the game.</w:t>
       </w:r>
     </w:p>
     <w:p>
@@ -825,43 +827,16 @@
           <w:sz w:val="24"/>
           <w:szCs w:val="24"/>
         </w:rPr>
-        <w:t xml:space="preserve">For incorporating the game into the chat system, we import the game module into the </w:t>
-      </w:r>
-      <w:proofErr w:type="spellStart"/>
-      <w:r>
-        <w:rPr>
-          <w:rFonts w:eastAsiaTheme="minorHAnsi"/>
-          <w:sz w:val="24"/>
-          <w:szCs w:val="24"/>
-        </w:rPr>
-        <w:t>client_state_machine</w:t>
-      </w:r>
-      <w:proofErr w:type="spellEnd"/>
-      <w:r>
-        <w:rPr>
-          <w:rFonts w:eastAsiaTheme="minorHAnsi"/>
-          <w:sz w:val="24"/>
-          <w:szCs w:val="24"/>
-        </w:rPr>
-        <w:t xml:space="preserve">, and if the </w:t>
-      </w:r>
-      <w:proofErr w:type="gramStart"/>
-      <w:r>
-        <w:rPr>
-          <w:rFonts w:eastAsiaTheme="minorHAnsi"/>
-          <w:sz w:val="24"/>
-          <w:szCs w:val="24"/>
-        </w:rPr>
-        <w:t>users</w:t>
-      </w:r>
-      <w:proofErr w:type="gramEnd"/>
-      <w:r>
-        <w:rPr>
-          <w:rFonts w:eastAsiaTheme="minorHAnsi"/>
-          <w:sz w:val="24"/>
-          <w:szCs w:val="24"/>
-        </w:rPr>
-        <w:t xml:space="preserve"> connection with the peer is successful, both of their state would change from S_LOGGEDIN to S_GAMING</w:t>
+        <w:t xml:space="preserve">For incorporating the game into the chat system, we import the game module </w:t>
+      </w:r>
+      <w:r>
+        <w:rPr>
+          <w:rFonts w:eastAsiaTheme="minorHAnsi"/>
+          <w:sz w:val="24"/>
+          <w:szCs w:val="24"/>
+        </w:rPr>
+        <w:lastRenderedPageBreak/>
+        <w:t>into the client_state_machine, and if the users connection with the peer is successful, both of their state would change from S_LOGGEDIN to S_GAMING</w:t>
       </w:r>
       <w:r>
         <w:rPr>
@@ -877,113 +852,32 @@
           <w:sz w:val="24"/>
           <w:szCs w:val="24"/>
         </w:rPr>
-        <w:t xml:space="preserve"> and in the </w:t>
-      </w:r>
-      <w:proofErr w:type="spellStart"/>
-      <w:r>
-        <w:rPr>
-          <w:rFonts w:eastAsiaTheme="minorHAnsi"/>
-          <w:sz w:val="24"/>
-          <w:szCs w:val="24"/>
-        </w:rPr>
-        <w:t>client_state_machine</w:t>
-      </w:r>
-      <w:proofErr w:type="spellEnd"/>
-      <w:r>
-        <w:rPr>
-          <w:rFonts w:eastAsiaTheme="minorHAnsi"/>
-          <w:sz w:val="24"/>
-          <w:szCs w:val="24"/>
-        </w:rPr>
-        <w:t xml:space="preserve">, we would call the game object, initialize it and call the main game loop: </w:t>
-      </w:r>
-      <w:proofErr w:type="spellStart"/>
-      <w:r>
-        <w:rPr>
-          <w:rFonts w:eastAsiaTheme="minorHAnsi"/>
-          <w:sz w:val="24"/>
-          <w:szCs w:val="24"/>
-        </w:rPr>
-        <w:t>on_</w:t>
-      </w:r>
-      <w:proofErr w:type="gramStart"/>
-      <w:r>
-        <w:rPr>
-          <w:rFonts w:eastAsiaTheme="minorHAnsi"/>
-          <w:sz w:val="24"/>
-          <w:szCs w:val="24"/>
-        </w:rPr>
-        <w:t>execute</w:t>
-      </w:r>
-      <w:proofErr w:type="spellEnd"/>
-      <w:r>
-        <w:rPr>
-          <w:rFonts w:eastAsiaTheme="minorHAnsi"/>
-          <w:sz w:val="24"/>
-          <w:szCs w:val="24"/>
-        </w:rPr>
-        <w:t>(</w:t>
-      </w:r>
-      <w:proofErr w:type="gramEnd"/>
-      <w:r>
-        <w:rPr>
-          <w:rFonts w:eastAsiaTheme="minorHAnsi"/>
-          <w:sz w:val="24"/>
-          <w:szCs w:val="24"/>
-        </w:rPr>
-        <w:t>)</w:t>
-      </w:r>
-      <w:r>
-        <w:rPr>
-          <w:rFonts w:eastAsiaTheme="minorHAnsi"/>
-          <w:sz w:val="24"/>
-          <w:szCs w:val="24"/>
-        </w:rPr>
-        <w:t xml:space="preserve">. </w:t>
-      </w:r>
-      <w:r>
-        <w:rPr>
-          <w:rFonts w:eastAsiaTheme="minorHAnsi"/>
-          <w:sz w:val="24"/>
-          <w:szCs w:val="24"/>
-        </w:rPr>
-        <w:t>since the game is running a loop and the client state machine would be jammed until the game stops</w:t>
-      </w:r>
-      <w:r>
-        <w:rPr>
-          <w:rFonts w:eastAsiaTheme="minorHAnsi"/>
-          <w:sz w:val="24"/>
-          <w:szCs w:val="24"/>
-        </w:rPr>
-        <w:t>. Therefore, f</w:t>
-      </w:r>
-      <w:r>
-        <w:rPr>
-          <w:rFonts w:eastAsiaTheme="minorHAnsi"/>
-          <w:sz w:val="24"/>
-          <w:szCs w:val="24"/>
-        </w:rPr>
-        <w:t xml:space="preserve">ollowing the calling of the game loop, we immediately write the </w:t>
-      </w:r>
-      <w:proofErr w:type="spellStart"/>
-      <w:r>
-        <w:rPr>
-          <w:rFonts w:eastAsiaTheme="minorHAnsi"/>
-          <w:sz w:val="24"/>
-          <w:szCs w:val="24"/>
-        </w:rPr>
-        <w:t>out_msg</w:t>
-      </w:r>
-      <w:proofErr w:type="spellEnd"/>
-      <w:r>
-        <w:rPr>
-          <w:rFonts w:eastAsiaTheme="minorHAnsi"/>
-          <w:sz w:val="24"/>
-          <w:szCs w:val="24"/>
-        </w:rPr>
-        <w:t xml:space="preserve"> += </w:t>
-      </w:r>
-      <w:proofErr w:type="spellStart"/>
+        <w:t xml:space="preserve"> and in the client_state_machine, we would call the game object, initialize it and call the main game loop: on_execute()</w:t>
+      </w:r>
+      <w:r>
+        <w:rPr>
+          <w:rFonts w:eastAsiaTheme="minorHAnsi"/>
+          <w:sz w:val="24"/>
+          <w:szCs w:val="24"/>
+        </w:rPr>
+        <w:t>. since the game is running a loop and the client state machine would be jammed until the game stops. Therefore, f</w:t>
+      </w:r>
+      <w:r>
+        <w:rPr>
+          <w:rFonts w:eastAsiaTheme="minorHAnsi"/>
+          <w:sz w:val="24"/>
+          <w:szCs w:val="24"/>
+        </w:rPr>
+        <w:t xml:space="preserve">ollowing the calling of the game loop, we immediately write the out_msg += </w:t>
+      </w:r>
+      <w:r>
+        <w:rPr>
+          <w:rFonts w:eastAsiaTheme="minorHAnsi" w:hint="eastAsia"/>
+          <w:sz w:val="24"/>
+          <w:szCs w:val="24"/>
+        </w:rPr>
+        <w:t>“</w:t>
+      </w:r>
       <w:r>
         <w:rPr>
           <w:rFonts w:eastAsiaTheme="minorHAnsi"/>
@@ -992,7 +886,14 @@
         </w:rPr>
         <w:t>Quited</w:t>
       </w:r>
-      <w:proofErr w:type="spellEnd"/>
+      <w:r>
+        <w:rPr>
+          <w:rFonts w:eastAsiaTheme="minorHAnsi" w:hint="eastAsia"/>
+          <w:sz w:val="24"/>
+          <w:szCs w:val="24"/>
+        </w:rPr>
+        <w:t>”</w:t>
+      </w:r>
       <w:r>
         <w:rPr>
           <w:rFonts w:eastAsiaTheme="minorHAnsi"/>
@@ -1038,43 +939,15 @@
           <w:sz w:val="24"/>
           <w:szCs w:val="24"/>
         </w:rPr>
-        <w:t>we found that if we simply add receive message method (</w:t>
-      </w:r>
-      <w:proofErr w:type="spellStart"/>
-      <w:r>
-        <w:rPr>
-          <w:rFonts w:eastAsiaTheme="minorHAnsi"/>
-          <w:sz w:val="24"/>
-          <w:szCs w:val="24"/>
-        </w:rPr>
-        <w:t>myrecv</w:t>
-      </w:r>
-      <w:proofErr w:type="spellEnd"/>
-      <w:r>
-        <w:rPr>
-          <w:rFonts w:eastAsiaTheme="minorHAnsi"/>
-          <w:sz w:val="24"/>
-          <w:szCs w:val="24"/>
-        </w:rPr>
-        <w:t xml:space="preserve">) into the game loop, </w:t>
-      </w:r>
-      <w:proofErr w:type="spellStart"/>
-      <w:r>
-        <w:rPr>
-          <w:rFonts w:eastAsiaTheme="minorHAnsi"/>
-          <w:sz w:val="24"/>
-          <w:szCs w:val="24"/>
-        </w:rPr>
-        <w:t>pygame</w:t>
-      </w:r>
-      <w:proofErr w:type="spellEnd"/>
-      <w:r>
-        <w:rPr>
-          <w:rFonts w:eastAsiaTheme="minorHAnsi"/>
-          <w:sz w:val="24"/>
-          <w:szCs w:val="24"/>
-        </w:rPr>
-        <w:t xml:space="preserve"> will be jammed</w:t>
+        <w:t xml:space="preserve">we found that if we simply add receive message method (myrecv) into the game loop, </w:t>
+      </w:r>
+      <w:r>
+        <w:rPr>
+          <w:rFonts w:eastAsiaTheme="minorHAnsi"/>
+          <w:sz w:val="24"/>
+          <w:szCs w:val="24"/>
+        </w:rPr>
+        <w:t>pygame will be jammed</w:t>
       </w:r>
       <w:r>
         <w:rPr>
@@ -1154,55 +1027,7 @@
           <w:sz w:val="24"/>
           <w:szCs w:val="24"/>
         </w:rPr>
-        <w:t xml:space="preserve"> we decide to </w:t>
-      </w:r>
-      <w:r>
-        <w:rPr>
-          <w:rFonts w:eastAsiaTheme="minorHAnsi"/>
-          <w:sz w:val="24"/>
-          <w:szCs w:val="24"/>
-        </w:rPr>
-        <w:t>us</w:t>
-      </w:r>
-      <w:r>
-        <w:rPr>
-          <w:rFonts w:eastAsiaTheme="minorHAnsi"/>
-          <w:sz w:val="24"/>
-          <w:szCs w:val="24"/>
-        </w:rPr>
-        <w:t>e</w:t>
-      </w:r>
-      <w:r>
-        <w:rPr>
-          <w:rFonts w:eastAsiaTheme="minorHAnsi"/>
-          <w:sz w:val="24"/>
-          <w:szCs w:val="24"/>
-        </w:rPr>
-        <w:t xml:space="preserve"> </w:t>
-      </w:r>
-      <w:r>
-        <w:rPr>
-          <w:rFonts w:eastAsiaTheme="minorHAnsi"/>
-          <w:sz w:val="24"/>
-          <w:szCs w:val="24"/>
-        </w:rPr>
-        <w:t xml:space="preserve">the Python </w:t>
-      </w:r>
-      <w:r>
-        <w:rPr>
-          <w:rFonts w:eastAsiaTheme="minorHAnsi"/>
-          <w:sz w:val="24"/>
-          <w:szCs w:val="24"/>
-        </w:rPr>
-        <w:t xml:space="preserve">threading package </w:t>
-      </w:r>
-      <w:r>
-        <w:rPr>
-          <w:rFonts w:eastAsiaTheme="minorHAnsi"/>
-          <w:sz w:val="24"/>
-          <w:szCs w:val="24"/>
-        </w:rPr>
-        <w:t>to parallelize these two process</w:t>
+        <w:t xml:space="preserve"> we decide to use the Python threading package to parallelize these two process</w:t>
       </w:r>
       <w:r>
         <w:rPr>
@@ -1211,6 +1036,14 @@
           <w:szCs w:val="24"/>
         </w:rPr>
         <w:t>es</w:t>
+      </w:r>
+      <w:r>
+        <w:rPr>
+          <w:rFonts w:eastAsiaTheme="minorHAnsi"/>
+          <w:sz w:val="24"/>
+          <w:szCs w:val="24"/>
+        </w:rPr>
+        <w:t xml:space="preserve"> in the main game loop</w:t>
       </w:r>
       <w:r>
         <w:rPr>
@@ -1246,154 +1079,136 @@
         </w:numPr>
         <w:ind w:firstLineChars="0"/>
         <w:rPr>
+          <w:rFonts w:eastAsiaTheme="minorHAnsi"/>
+          <w:sz w:val="24"/>
+          <w:szCs w:val="24"/>
+        </w:rPr>
+      </w:pPr>
+      <w:r>
+        <w:rPr>
+          <w:rFonts w:eastAsiaTheme="minorHAnsi"/>
+          <w:sz w:val="24"/>
+          <w:szCs w:val="24"/>
+        </w:rPr>
+        <w:t xml:space="preserve">for the main game design, </w:t>
+      </w:r>
+      <w:r>
+        <w:rPr>
+          <w:rFonts w:eastAsiaTheme="minorHAnsi"/>
+          <w:sz w:val="24"/>
+          <w:szCs w:val="24"/>
+        </w:rPr>
+        <w:t>since it is a gobang game, the main two tasks to handle are: detecting player interaction and synchronizing the chess movement on two screen and detecting win/lose</w:t>
+      </w:r>
+      <w:r>
+        <w:rPr>
+          <w:rFonts w:eastAsiaTheme="minorHAnsi"/>
+          <w:sz w:val="24"/>
+          <w:szCs w:val="24"/>
+        </w:rPr>
+        <w:t>.</w:t>
+      </w:r>
+    </w:p>
+    <w:p>
+      <w:pPr>
+        <w:ind w:left="420"/>
+        <w:rPr>
+          <w:rFonts w:eastAsiaTheme="minorHAnsi"/>
+          <w:sz w:val="24"/>
+          <w:szCs w:val="24"/>
+        </w:rPr>
+      </w:pPr>
+      <w:r>
+        <w:rPr>
+          <w:rFonts w:eastAsiaTheme="minorHAnsi"/>
+          <w:sz w:val="24"/>
+          <w:szCs w:val="24"/>
+        </w:rPr>
+        <w:t xml:space="preserve">1. </w:t>
+      </w:r>
+      <w:r>
+        <w:rPr>
+          <w:rFonts w:eastAsiaTheme="minorHAnsi"/>
+          <w:sz w:val="24"/>
+          <w:szCs w:val="24"/>
+        </w:rPr>
+        <w:t xml:space="preserve">We created a 2d matrix for the board on initialization, and every time the user put down a new chess, we modify the matrix, so that it would be easy to detect the state of winning or losing on </w:t>
+      </w:r>
+      <w:r>
+        <w:rPr>
+          <w:rFonts w:eastAsiaTheme="minorHAnsi"/>
+          <w:sz w:val="24"/>
+          <w:szCs w:val="24"/>
+        </w:rPr>
+        <w:t xml:space="preserve">the end of </w:t>
+      </w:r>
+      <w:r>
+        <w:rPr>
+          <w:rFonts w:eastAsiaTheme="minorHAnsi"/>
+          <w:sz w:val="24"/>
+          <w:szCs w:val="24"/>
+        </w:rPr>
+        <w:t xml:space="preserve">every loop; it would also make it easier for judging whether a move is valid, for there would be cases, if the user </w:t>
+      </w:r>
+      <w:r>
+        <w:rPr>
+          <w:rFonts w:eastAsiaTheme="minorHAnsi"/>
+          <w:sz w:val="24"/>
+          <w:szCs w:val="24"/>
+        </w:rPr>
+        <w:t xml:space="preserve">accidentally </w:t>
+      </w:r>
+      <w:r>
+        <w:rPr>
+          <w:rFonts w:eastAsiaTheme="minorHAnsi"/>
+          <w:sz w:val="24"/>
+          <w:szCs w:val="24"/>
+        </w:rPr>
+        <w:t>try to override the opponents chess position.</w:t>
+      </w:r>
+    </w:p>
+    <w:p>
+      <w:pPr>
+        <w:ind w:left="420"/>
+        <w:rPr>
+          <w:rFonts w:eastAsiaTheme="minorHAnsi"/>
+          <w:sz w:val="24"/>
+          <w:szCs w:val="24"/>
+        </w:rPr>
+      </w:pPr>
+      <w:r>
+        <w:rPr>
+          <w:rFonts w:eastAsiaTheme="minorHAnsi"/>
+          <w:sz w:val="24"/>
+          <w:szCs w:val="24"/>
+        </w:rPr>
+        <w:t xml:space="preserve">2. In order to let the game be played one move after another, we initialize the </w:t>
+      </w:r>
+      <w:r>
+        <w:rPr>
+          <w:rFonts w:eastAsiaTheme="minorHAnsi"/>
+          <w:sz w:val="24"/>
+          <w:szCs w:val="24"/>
+        </w:rPr>
+        <w:lastRenderedPageBreak/>
+        <w:t>my_turn state, which is a Boolean switch, and change it on every move made.</w:t>
+      </w:r>
+    </w:p>
+    <w:p>
+      <w:pPr>
+        <w:ind w:left="420"/>
+        <w:rPr>
+          <w:rFonts w:eastAsiaTheme="minorHAnsi"/>
+          <w:sz w:val="24"/>
+          <w:szCs w:val="24"/>
+        </w:rPr>
+      </w:pPr>
+      <w:r>
+        <w:rPr>
           <w:rFonts w:eastAsiaTheme="minorHAnsi" w:hint="eastAsia"/>
           <w:sz w:val="24"/>
           <w:szCs w:val="24"/>
         </w:rPr>
-      </w:pPr>
-      <w:r>
-        <w:rPr>
-          <w:rFonts w:eastAsiaTheme="minorHAnsi"/>
-          <w:sz w:val="24"/>
-          <w:szCs w:val="24"/>
-        </w:rPr>
-        <w:t xml:space="preserve">for the main game design, </w:t>
-      </w:r>
-      <w:r>
-        <w:rPr>
-          <w:rFonts w:eastAsiaTheme="minorHAnsi"/>
-          <w:sz w:val="24"/>
-          <w:szCs w:val="24"/>
-        </w:rPr>
-        <w:t xml:space="preserve">since it is a gobang game, the main two tasks to </w:t>
-      </w:r>
-      <w:r>
-        <w:rPr>
-          <w:rFonts w:eastAsiaTheme="minorHAnsi"/>
-          <w:sz w:val="24"/>
-          <w:szCs w:val="24"/>
-        </w:rPr>
-        <w:lastRenderedPageBreak/>
-        <w:t>handle are: detecting player interaction and synchronizing the chess movement on two screen and detecting win/lose</w:t>
-      </w:r>
-      <w:r>
-        <w:rPr>
-          <w:rFonts w:eastAsiaTheme="minorHAnsi"/>
-          <w:sz w:val="24"/>
-          <w:szCs w:val="24"/>
-        </w:rPr>
-        <w:t>.</w:t>
-      </w:r>
-    </w:p>
-    <w:p>
-      <w:pPr>
-        <w:ind w:left="420"/>
-        <w:rPr>
-          <w:rFonts w:eastAsiaTheme="minorHAnsi"/>
-          <w:sz w:val="24"/>
-          <w:szCs w:val="24"/>
-        </w:rPr>
-      </w:pPr>
-      <w:r>
-        <w:rPr>
-          <w:rFonts w:eastAsiaTheme="minorHAnsi"/>
-          <w:sz w:val="24"/>
-          <w:szCs w:val="24"/>
-        </w:rPr>
-        <w:t xml:space="preserve">1. </w:t>
-      </w:r>
-      <w:r>
-        <w:rPr>
-          <w:rFonts w:eastAsiaTheme="minorHAnsi"/>
-          <w:sz w:val="24"/>
-          <w:szCs w:val="24"/>
-        </w:rPr>
-        <w:t xml:space="preserve">We created a 2d matrix for the board on initialization, and every time the user put down a new chess, we modify the matrix, so that it would be easy to detect the state of winning or losing on </w:t>
-      </w:r>
-      <w:r>
-        <w:rPr>
-          <w:rFonts w:eastAsiaTheme="minorHAnsi"/>
-          <w:sz w:val="24"/>
-          <w:szCs w:val="24"/>
-        </w:rPr>
-        <w:t xml:space="preserve">the end of </w:t>
-      </w:r>
-      <w:r>
-        <w:rPr>
-          <w:rFonts w:eastAsiaTheme="minorHAnsi"/>
-          <w:sz w:val="24"/>
-          <w:szCs w:val="24"/>
-        </w:rPr>
-        <w:t xml:space="preserve">every loop; it would also make it easier for judging whether a move is valid, for there would be cases, if the user </w:t>
-      </w:r>
-      <w:r>
-        <w:rPr>
-          <w:rFonts w:eastAsiaTheme="minorHAnsi"/>
-          <w:sz w:val="24"/>
-          <w:szCs w:val="24"/>
-        </w:rPr>
-        <w:t xml:space="preserve">accidentally </w:t>
-      </w:r>
-      <w:r>
-        <w:rPr>
-          <w:rFonts w:eastAsiaTheme="minorHAnsi"/>
-          <w:sz w:val="24"/>
-          <w:szCs w:val="24"/>
-        </w:rPr>
-        <w:t>try to override the opponents chess position.</w:t>
-      </w:r>
-    </w:p>
-    <w:p>
-      <w:pPr>
-        <w:ind w:left="420"/>
-        <w:rPr>
-          <w:rFonts w:eastAsiaTheme="minorHAnsi"/>
-          <w:sz w:val="24"/>
-          <w:szCs w:val="24"/>
-        </w:rPr>
-      </w:pPr>
-      <w:r>
-        <w:rPr>
-          <w:rFonts w:eastAsiaTheme="minorHAnsi"/>
-          <w:sz w:val="24"/>
-          <w:szCs w:val="24"/>
-        </w:rPr>
-        <w:t xml:space="preserve">2. In order to let the game be played one move after another, we initialize the </w:t>
-      </w:r>
-      <w:proofErr w:type="spellStart"/>
-      <w:r>
-        <w:rPr>
-          <w:rFonts w:eastAsiaTheme="minorHAnsi"/>
-          <w:sz w:val="24"/>
-          <w:szCs w:val="24"/>
-        </w:rPr>
-        <w:t>my_turn</w:t>
-      </w:r>
-      <w:proofErr w:type="spellEnd"/>
-      <w:r>
-        <w:rPr>
-          <w:rFonts w:eastAsiaTheme="minorHAnsi"/>
-          <w:sz w:val="24"/>
-          <w:szCs w:val="24"/>
-        </w:rPr>
-        <w:t xml:space="preserve"> state, which is a Boolean switch, and change it on every move made.</w:t>
-      </w:r>
-    </w:p>
-    <w:p>
-      <w:pPr>
-        <w:ind w:left="420"/>
-        <w:rPr>
-          <w:rFonts w:eastAsiaTheme="minorHAnsi"/>
-          <w:sz w:val="24"/>
-          <w:szCs w:val="24"/>
-        </w:rPr>
-      </w:pPr>
-      <w:r>
-        <w:rPr>
-          <w:rFonts w:eastAsiaTheme="minorHAnsi" w:hint="eastAsia"/>
-          <w:sz w:val="24"/>
-          <w:szCs w:val="24"/>
-        </w:rPr>
         <w:t>3</w:t>
       </w:r>
       <w:r>
@@ -1410,53 +1225,15 @@
           <w:sz w:val="24"/>
           <w:szCs w:val="24"/>
         </w:rPr>
-        <w:t xml:space="preserve"> to transmit the position of the newly-added chess. To achieve this, we passes the socket of the user: </w:t>
-      </w:r>
-      <w:proofErr w:type="spellStart"/>
-      <w:proofErr w:type="gramStart"/>
-      <w:r>
-        <w:rPr>
-          <w:rFonts w:eastAsiaTheme="minorHAnsi"/>
-          <w:sz w:val="24"/>
-          <w:szCs w:val="24"/>
-        </w:rPr>
-        <w:t>self.s</w:t>
-      </w:r>
-      <w:proofErr w:type="spellEnd"/>
-      <w:proofErr w:type="gramEnd"/>
-      <w:r>
-        <w:rPr>
-          <w:rFonts w:eastAsiaTheme="minorHAnsi"/>
-          <w:sz w:val="24"/>
-          <w:szCs w:val="24"/>
-        </w:rPr>
-        <w:t xml:space="preserve"> on initialization of the game</w:t>
-      </w:r>
-      <w:r>
-        <w:rPr>
-          <w:rFonts w:eastAsiaTheme="minorHAnsi"/>
-          <w:sz w:val="24"/>
-          <w:szCs w:val="24"/>
-        </w:rPr>
-        <w:t xml:space="preserve">, then we could simply call </w:t>
-      </w:r>
-      <w:proofErr w:type="spellStart"/>
-      <w:r>
-        <w:rPr>
-          <w:rFonts w:eastAsiaTheme="minorHAnsi"/>
-          <w:sz w:val="24"/>
-          <w:szCs w:val="24"/>
-        </w:rPr>
-        <w:t>mysend</w:t>
-      </w:r>
-      <w:proofErr w:type="spellEnd"/>
-      <w:r>
-        <w:rPr>
-          <w:rFonts w:eastAsiaTheme="minorHAnsi"/>
-          <w:sz w:val="24"/>
-          <w:szCs w:val="24"/>
-        </w:rPr>
-        <w:t>() to send the user status</w:t>
+        <w:t xml:space="preserve"> to transmit the position of the newly-added chess. To achieve this, we passes the socket of the user: self.s on initialization of the game</w:t>
+      </w:r>
+      <w:r>
+        <w:rPr>
+          <w:rFonts w:eastAsiaTheme="minorHAnsi"/>
+          <w:sz w:val="24"/>
+          <w:szCs w:val="24"/>
+        </w:rPr>
+        <w:t>, then we could simply call mysend() to send the user status</w:t>
       </w:r>
       <w:r>
         <w:rPr>
@@ -1534,6 +1311,16 @@
           <w:szCs w:val="24"/>
         </w:rPr>
       </w:pPr>
+      <w:r>
+        <w:rPr>
+          <w:rFonts w:eastAsiaTheme="minorHAnsi"/>
+          <w:b/>
+          <w:bCs/>
+          <w:sz w:val="24"/>
+          <w:szCs w:val="24"/>
+        </w:rPr>
+        <w:t xml:space="preserve">Visual </w:t>
+      </w:r>
       <w:r>
         <w:rPr>
           <w:rFonts w:eastAsiaTheme="minorHAnsi" w:hint="eastAsia"/>
@@ -1646,7 +1433,7 @@
     <w:p>
       <w:pPr>
         <w:rPr>
-          <w:rFonts w:eastAsiaTheme="minorHAnsi" w:hint="eastAsia"/>
+          <w:rFonts w:eastAsiaTheme="minorHAnsi"/>
           <w:sz w:val="24"/>
           <w:szCs w:val="24"/>
         </w:rPr>
@@ -1689,16 +1476,7 @@
           <w:sz w:val="24"/>
           <w:szCs w:val="24"/>
         </w:rPr>
-        <w:t xml:space="preserve"> with colors of sharp contrast </w:t>
-      </w:r>
-      <w:r>
-        <w:rPr>
-          <w:rFonts w:eastAsiaTheme="minorHAnsi"/>
-          <w:sz w:val="24"/>
-          <w:szCs w:val="24"/>
-        </w:rPr>
-        <w:lastRenderedPageBreak/>
-        <w:t>and mimicking the neon lights. R</w:t>
+        <w:t xml:space="preserve"> with colors of sharp contrast and mimicking the neon lights. R</w:t>
       </w:r>
       <w:r>
         <w:rPr>
@@ -1747,6 +1525,14 @@
           <w:szCs w:val="24"/>
         </w:rPr>
         <w:t>.</w:t>
+      </w:r>
+      <w:r>
+        <w:rPr>
+          <w:rFonts w:eastAsiaTheme="minorHAnsi"/>
+          <w:sz w:val="24"/>
+          <w:szCs w:val="24"/>
+        </w:rPr>
+        <w:t xml:space="preserve"> And that is why we call our game Gobang 2077!</w:t>
       </w:r>
     </w:p>
     <w:p>
@@ -1827,43 +1613,16 @@
           <w:sz w:val="24"/>
           <w:szCs w:val="24"/>
         </w:rPr>
-        <w:t xml:space="preserve">Admittedly, we do have one issue with the multi-threading: since the thread could only be started but no direct method to pause or stop it, on exiting the game, our message transmission to the server would be jammed by the </w:t>
-      </w:r>
-      <w:proofErr w:type="spellStart"/>
-      <w:r>
-        <w:rPr>
-          <w:rFonts w:eastAsiaTheme="minorHAnsi"/>
-          <w:sz w:val="24"/>
-          <w:szCs w:val="24"/>
-        </w:rPr>
-        <w:t>myrecv</w:t>
-      </w:r>
-      <w:proofErr w:type="spellEnd"/>
-      <w:r>
-        <w:rPr>
-          <w:rFonts w:eastAsiaTheme="minorHAnsi"/>
-          <w:sz w:val="24"/>
-          <w:szCs w:val="24"/>
-        </w:rPr>
-        <w:t xml:space="preserve">() thread, and if we try to implement a restart button to the game, the </w:t>
-      </w:r>
-      <w:proofErr w:type="spellStart"/>
-      <w:r>
-        <w:rPr>
-          <w:rFonts w:eastAsiaTheme="minorHAnsi"/>
-          <w:sz w:val="24"/>
-          <w:szCs w:val="24"/>
-        </w:rPr>
-        <w:t>gameloop</w:t>
-      </w:r>
-      <w:proofErr w:type="spellEnd"/>
-      <w:r>
-        <w:rPr>
-          <w:rFonts w:eastAsiaTheme="minorHAnsi"/>
-          <w:sz w:val="24"/>
-          <w:szCs w:val="24"/>
-        </w:rPr>
-        <w:t xml:space="preserve"> thread: running() would also jam the re-initialization of the game. And these are the two things we need to come up with a solution to.</w:t>
+        <w:t xml:space="preserve">Admittedly, we do have one issue with the multi-threading: since the thread could </w:t>
+      </w:r>
+      <w:r>
+        <w:rPr>
+          <w:rFonts w:eastAsiaTheme="minorHAnsi"/>
+          <w:sz w:val="24"/>
+          <w:szCs w:val="24"/>
+        </w:rPr>
+        <w:lastRenderedPageBreak/>
+        <w:t>only be started but no direct method to pause or stop it, on exiting the game, our message transmission to the server would be jammed by the myrecv() thread, and if we try to implement a restart button to the game, the gameloop thread: running() would also jam the re-initialization of the game. And these are the two things we need to come up with a solution to.</w:t>
       </w:r>
     </w:p>
     <w:p>
@@ -1890,20 +1649,28 @@
         </w:rPr>
         <w:t>add an AI into the game, so that if the user simply types g + his/her own user name, the game would also start and the user could play a game with the computer AI.</w:t>
       </w:r>
-    </w:p>
-    <w:p>
-      <w:pPr>
-        <w:rPr>
-          <w:rFonts w:eastAsiaTheme="minorHAnsi"/>
-          <w:sz w:val="24"/>
-          <w:szCs w:val="24"/>
-        </w:rPr>
-      </w:pPr>
-    </w:p>
-    <w:p>
-      <w:pPr>
-        <w:rPr>
-          <w:rFonts w:eastAsiaTheme="minorHAnsi" w:hint="eastAsia"/>
+      <w:r>
+        <w:rPr>
+          <w:rFonts w:eastAsiaTheme="minorHAnsi"/>
+          <w:sz w:val="24"/>
+          <w:szCs w:val="24"/>
+        </w:rPr>
+        <w:t xml:space="preserve"> The solution for such function is quite easy, the key is to let the AI consider all possible future steps and determine how many step further should the AI take into account.</w:t>
+      </w:r>
+    </w:p>
+    <w:p>
+      <w:pPr>
+        <w:rPr>
+          <w:rFonts w:eastAsiaTheme="minorHAnsi"/>
+          <w:sz w:val="24"/>
+          <w:szCs w:val="24"/>
+        </w:rPr>
+      </w:pPr>
+    </w:p>
+    <w:p>
+      <w:pPr>
+        <w:rPr>
+          <w:rFonts w:eastAsiaTheme="minorHAnsi"/>
           <w:sz w:val="24"/>
           <w:szCs w:val="24"/>
         </w:rPr>

</xml_diff>